<commit_message>
save added files and backup work.
</commit_message>
<xml_diff>
--- a/docs/proposal/Taskproposal.docx
+++ b/docs/proposal/Taskproposal.docx
@@ -943,7 +943,7 @@
       </w:pPr>
       <w:r>
         <w:rPr/>
-        <w:t xml:space="preserve">Work on ‘MailboxTask’ implimentation began with the a CAN msg with limited payload decoding mailbox rather than “readings” mailbox.  </w:t>
+        <w:t xml:space="preserve">Work on ‘MailboxTask’ implementation began with the a CAN msg with limited payload decoding mailbox rather than “readings” mailbox.  </w:t>
       </w:r>
       <w:r>
         <w:rPr/>
@@ -1277,7 +1277,15 @@
       </w:r>
       <w:r>
         <w:rPr/>
-        <w:t xml:space="preserve"> be eliminated.  That still leaves the problem of various payload formats, e.g. the reading is a float, but the four bytes for the float might start a payload[0], [1], or [2].  If the bytes preceding the float were jettisoned then a single four byte element in the mailbox would suffice.  If a second four byte element is added, two readings could be accommodated </w:t>
+        <w:t xml:space="preserve"> be eliminated.  That still leaves the problem of various payload formats, e.g. the reading is a float, but the four bytes for the float might start a</w:t>
+      </w:r>
+      <w:r>
+        <w:rPr/>
+        <w:t>t</w:t>
+      </w:r>
+      <w:r>
+        <w:rPr/>
+        <w:t xml:space="preserve"> payload[0], [1], or [2].  If the bytes preceding the float were jettisoned then a single four byte element in the mailbox would suffice.  If a second four byte element is added, two readings could be accommodated </w:t>
       </w:r>
       <w:r>
         <w:rPr/>

</xml_diff>